<commit_message>
monitores con while. Hecho hasta ej7
</commit_message>
<xml_diff>
--- a/TP3_monitores/TP3.docx
+++ b/TP3_monitores/TP3.docx
@@ -26,11 +26,9 @@
         </w:rPr>
         <w:t xml:space="preserve"> </w:t>
       </w:r>
-      <w:proofErr w:type="spellStart"/>
       <w:r>
         <w:t>N°</w:t>
       </w:r>
-      <w:proofErr w:type="spellEnd"/>
       <w:r>
         <w:rPr>
           <w:spacing w:val="7"/>
@@ -419,21 +417,12 @@
         </w:rPr>
         <w:t xml:space="preserve"> </w:t>
       </w:r>
-      <w:proofErr w:type="spellStart"/>
-      <w:r>
-        <w:rPr>
-          <w:spacing w:val="-2"/>
-          <w:sz w:val="24"/>
-        </w:rPr>
-        <w:t>semá</w:t>
-      </w:r>
-      <w:proofErr w:type="spellEnd"/>
-      <w:r>
-        <w:rPr>
-          <w:spacing w:val="-2"/>
-          <w:sz w:val="24"/>
-        </w:rPr>
-        <w:t xml:space="preserve">- </w:t>
+      <w:r>
+        <w:rPr>
+          <w:spacing w:val="-2"/>
+          <w:sz w:val="24"/>
+        </w:rPr>
+        <w:t xml:space="preserve">semá- </w:t>
       </w:r>
       <w:r>
         <w:rPr>
@@ -1316,6 +1305,7 @@
       <w:r>
         <w:rPr>
           <w:sz w:val="24"/>
+          <w:highlight w:val="green"/>
         </w:rPr>
         <w:t>Use</w:t>
       </w:r>
@@ -1323,12 +1313,14 @@
         <w:rPr>
           <w:spacing w:val="-13"/>
           <w:sz w:val="24"/>
-        </w:rPr>
-        <w:t xml:space="preserve"> </w:t>
-      </w:r>
-      <w:r>
-        <w:rPr>
-          <w:sz w:val="24"/>
+          <w:highlight w:val="green"/>
+        </w:rPr>
+        <w:t xml:space="preserve"> </w:t>
+      </w:r>
+      <w:r>
+        <w:rPr>
+          <w:sz w:val="24"/>
+          <w:highlight w:val="green"/>
         </w:rPr>
         <w:t>monitores</w:t>
       </w:r>
@@ -1627,6 +1619,7 @@
       <w:r>
         <w:rPr>
           <w:sz w:val="24"/>
+          <w:highlight w:val="green"/>
         </w:rPr>
         <w:t>Use</w:t>
       </w:r>
@@ -1634,12 +1627,14 @@
         <w:rPr>
           <w:spacing w:val="-13"/>
           <w:sz w:val="24"/>
-        </w:rPr>
-        <w:t xml:space="preserve"> </w:t>
-      </w:r>
-      <w:r>
-        <w:rPr>
-          <w:sz w:val="24"/>
+          <w:highlight w:val="green"/>
+        </w:rPr>
+        <w:t xml:space="preserve"> </w:t>
+      </w:r>
+      <w:r>
+        <w:rPr>
+          <w:sz w:val="24"/>
+          <w:highlight w:val="green"/>
         </w:rPr>
         <w:t>monitores</w:t>
       </w:r>
@@ -1647,12 +1642,14 @@
         <w:rPr>
           <w:spacing w:val="-13"/>
           <w:sz w:val="24"/>
-        </w:rPr>
-        <w:t xml:space="preserve"> </w:t>
-      </w:r>
-      <w:r>
-        <w:rPr>
-          <w:sz w:val="24"/>
+          <w:highlight w:val="green"/>
+        </w:rPr>
+        <w:t xml:space="preserve"> </w:t>
+      </w:r>
+      <w:r>
+        <w:rPr>
+          <w:sz w:val="24"/>
+          <w:highlight w:val="green"/>
         </w:rPr>
         <w:t>de</w:t>
       </w:r>
@@ -1961,24 +1958,25 @@
         </w:rPr>
         <w:t xml:space="preserve"> </w:t>
       </w:r>
-      <w:proofErr w:type="spellStart"/>
-      <w:r>
-        <w:rPr>
-          <w:sz w:val="24"/>
+      <w:r>
+        <w:rPr>
+          <w:sz w:val="24"/>
+          <w:highlight w:val="red"/>
         </w:rPr>
         <w:t>notify</w:t>
       </w:r>
-      <w:proofErr w:type="spellEnd"/>
       <w:r>
         <w:rPr>
           <w:spacing w:val="-14"/>
           <w:sz w:val="24"/>
-        </w:rPr>
-        <w:t xml:space="preserve"> </w:t>
-      </w:r>
-      <w:r>
-        <w:rPr>
-          <w:sz w:val="24"/>
+          <w:highlight w:val="red"/>
+        </w:rPr>
+        <w:t xml:space="preserve"> </w:t>
+      </w:r>
+      <w:r>
+        <w:rPr>
+          <w:sz w:val="24"/>
+          <w:highlight w:val="red"/>
         </w:rPr>
         <w:t>/</w:t>
       </w:r>
@@ -1986,12 +1984,14 @@
         <w:rPr>
           <w:spacing w:val="-14"/>
           <w:sz w:val="24"/>
-        </w:rPr>
-        <w:t xml:space="preserve"> </w:t>
-      </w:r>
-      <w:r>
-        <w:rPr>
-          <w:sz w:val="24"/>
+          <w:highlight w:val="red"/>
+        </w:rPr>
+        <w:t xml:space="preserve"> </w:t>
+      </w:r>
+      <w:r>
+        <w:rPr>
+          <w:sz w:val="24"/>
+          <w:highlight w:val="red"/>
         </w:rPr>
         <w:t>broadcast</w:t>
       </w:r>
@@ -2093,35 +2093,18 @@
         </w:rPr>
         <w:t xml:space="preserve"> </w:t>
       </w:r>
-      <w:proofErr w:type="spellStart"/>
-      <w:r>
-        <w:rPr>
-          <w:sz w:val="24"/>
-        </w:rPr>
-        <w:t>escri</w:t>
-      </w:r>
-      <w:proofErr w:type="spellEnd"/>
-      <w:r>
-        <w:rPr>
-          <w:sz w:val="24"/>
-        </w:rPr>
-        <w:t xml:space="preserve">- </w:t>
-      </w:r>
-      <w:proofErr w:type="spellStart"/>
-      <w:r>
-        <w:rPr>
-          <w:spacing w:val="-2"/>
-          <w:sz w:val="24"/>
-        </w:rPr>
-        <w:t>tores</w:t>
-      </w:r>
-      <w:proofErr w:type="spellEnd"/>
-      <w:r>
-        <w:rPr>
-          <w:spacing w:val="-2"/>
-          <w:sz w:val="24"/>
-        </w:rPr>
-        <w:t>.</w:t>
+      <w:r>
+        <w:rPr>
+          <w:sz w:val="24"/>
+        </w:rPr>
+        <w:t xml:space="preserve">escri- </w:t>
+      </w:r>
+      <w:r>
+        <w:rPr>
+          <w:spacing w:val="-2"/>
+          <w:sz w:val="24"/>
+        </w:rPr>
+        <w:t>tores.</w:t>
       </w:r>
     </w:p>
     <w:p>
@@ -2315,14 +2298,12 @@
           <w:sz w:val="24"/>
         </w:rPr>
       </w:pPr>
-      <w:proofErr w:type="spellStart"/>
       <w:r>
         <w:rPr>
           <w:sz w:val="24"/>
         </w:rPr>
         <w:t>Búffer</w:t>
       </w:r>
-      <w:proofErr w:type="spellEnd"/>
       <w:r>
         <w:rPr>
           <w:spacing w:val="-3"/>
@@ -2416,14 +2397,12 @@
           <w:sz w:val="24"/>
         </w:rPr>
       </w:pPr>
-      <w:proofErr w:type="spellStart"/>
       <w:r>
         <w:rPr>
           <w:sz w:val="24"/>
         </w:rPr>
         <w:t>Búffer</w:t>
       </w:r>
-      <w:proofErr w:type="spellEnd"/>
       <w:r>
         <w:rPr>
           <w:spacing w:val="-1"/>
@@ -2517,7 +2496,6 @@
           <w:sz w:val="24"/>
         </w:rPr>
       </w:pPr>
-      <w:proofErr w:type="spellStart"/>
       <w:r>
         <w:rPr>
           <w:spacing w:val="-2"/>
@@ -2525,7 +2503,6 @@
         </w:rPr>
         <w:t>Búffer</w:t>
       </w:r>
-      <w:proofErr w:type="spellEnd"/>
       <w:r>
         <w:rPr>
           <w:spacing w:val="-7"/>
@@ -2631,19 +2608,11 @@
           <w:sz w:val="24"/>
         </w:rPr>
       </w:pPr>
-      <w:proofErr w:type="spellStart"/>
-      <w:r>
-        <w:rPr>
-          <w:sz w:val="24"/>
-        </w:rPr>
-        <w:t>Búffer</w:t>
-      </w:r>
-      <w:proofErr w:type="spellEnd"/>
-      <w:r>
-        <w:rPr>
-          <w:sz w:val="24"/>
-        </w:rPr>
-        <w:t xml:space="preserve"> acotado,</w:t>
+      <w:r>
+        <w:rPr>
+          <w:sz w:val="24"/>
+        </w:rPr>
+        <w:t>Búffer acotado,</w:t>
       </w:r>
       <w:r>
         <w:rPr>
@@ -2732,7 +2701,6 @@
           <w:sz w:val="24"/>
         </w:rPr>
       </w:pPr>
-      <w:proofErr w:type="spellStart"/>
       <w:r>
         <w:rPr>
           <w:spacing w:val="-2"/>
@@ -2740,7 +2708,6 @@
         </w:rPr>
         <w:t>Búffer</w:t>
       </w:r>
-      <w:proofErr w:type="spellEnd"/>
       <w:r>
         <w:rPr>
           <w:spacing w:val="-6"/>
@@ -2890,7 +2857,6 @@
         </w:rPr>
         <w:t xml:space="preserve"> </w:t>
       </w:r>
-      <w:proofErr w:type="spellStart"/>
       <w:r>
         <w:rPr>
           <w:spacing w:val="-2"/>
@@ -2898,7 +2864,6 @@
         </w:rPr>
         <w:t>Lampson</w:t>
       </w:r>
-      <w:proofErr w:type="spellEnd"/>
       <w:r>
         <w:rPr>
           <w:spacing w:val="-6"/>
@@ -2920,21 +2885,12 @@
         </w:rPr>
         <w:t xml:space="preserve"> </w:t>
       </w:r>
-      <w:proofErr w:type="spellStart"/>
-      <w:r>
-        <w:rPr>
-          <w:spacing w:val="-2"/>
-          <w:sz w:val="24"/>
-        </w:rPr>
-        <w:t>Redell</w:t>
-      </w:r>
-      <w:proofErr w:type="spellEnd"/>
-      <w:r>
-        <w:rPr>
-          <w:spacing w:val="-2"/>
-          <w:sz w:val="24"/>
-        </w:rPr>
-        <w:t>,</w:t>
+      <w:r>
+        <w:rPr>
+          <w:spacing w:val="-2"/>
+          <w:sz w:val="24"/>
+        </w:rPr>
+        <w:t>Redell,</w:t>
       </w:r>
       <w:r>
         <w:rPr>
@@ -3383,7 +3339,6 @@
         </w:rPr>
         <w:t xml:space="preserve"> </w:t>
       </w:r>
-      <w:proofErr w:type="spellStart"/>
       <w:r>
         <w:rPr>
           <w:spacing w:val="-4"/>
@@ -3391,7 +3346,6 @@
         </w:rPr>
         <w:t>Lampson</w:t>
       </w:r>
-      <w:proofErr w:type="spellEnd"/>
       <w:r>
         <w:rPr>
           <w:spacing w:val="-10"/>
@@ -3413,7 +3367,6 @@
         </w:rPr>
         <w:t xml:space="preserve"> </w:t>
       </w:r>
-      <w:proofErr w:type="spellStart"/>
       <w:r>
         <w:rPr>
           <w:spacing w:val="-4"/>
@@ -3421,7 +3374,6 @@
         </w:rPr>
         <w:t>Redell</w:t>
       </w:r>
-      <w:proofErr w:type="spellEnd"/>
       <w:r>
         <w:rPr>
           <w:spacing w:val="-10"/>
@@ -4710,21 +4662,12 @@
         </w:rPr>
         <w:t xml:space="preserve"> </w:t>
       </w:r>
-      <w:proofErr w:type="spellStart"/>
-      <w:r>
-        <w:rPr>
-          <w:spacing w:val="-4"/>
-          <w:sz w:val="24"/>
-        </w:rPr>
-        <w:t>desasignación</w:t>
-      </w:r>
-      <w:proofErr w:type="spellEnd"/>
-      <w:r>
-        <w:rPr>
-          <w:spacing w:val="-4"/>
-          <w:sz w:val="24"/>
-        </w:rPr>
-        <w:t xml:space="preserve"> de recursos.</w:t>
+      <w:r>
+        <w:rPr>
+          <w:spacing w:val="-4"/>
+          <w:sz w:val="24"/>
+        </w:rPr>
+        <w:t>desasignación de recursos.</w:t>
       </w:r>
     </w:p>
     <w:p>
@@ -4913,21 +4856,12 @@
         </w:rPr>
         <w:t xml:space="preserve"> </w:t>
       </w:r>
-      <w:proofErr w:type="spellStart"/>
-      <w:r>
-        <w:rPr>
-          <w:spacing w:val="-2"/>
-          <w:sz w:val="24"/>
-        </w:rPr>
-        <w:t>mo</w:t>
-      </w:r>
-      <w:proofErr w:type="spellEnd"/>
-      <w:r>
-        <w:rPr>
-          <w:spacing w:val="-2"/>
-          <w:sz w:val="24"/>
-        </w:rPr>
-        <w:t xml:space="preserve">- </w:t>
+      <w:r>
+        <w:rPr>
+          <w:spacing w:val="-2"/>
+          <w:sz w:val="24"/>
+        </w:rPr>
+        <w:t xml:space="preserve">mo- </w:t>
       </w:r>
       <w:r>
         <w:rPr>
@@ -5459,32 +5393,557 @@
         </w:rPr>
         <w:t xml:space="preserve"> </w:t>
       </w:r>
-      <w:proofErr w:type="spellStart"/>
-      <w:r>
-        <w:rPr>
+      <w:r>
+        <w:rPr>
+          <w:sz w:val="24"/>
+        </w:rPr>
+        <w:t>CPUs libre</w:t>
+      </w:r>
+      <w:r>
+        <w:rPr>
+          <w:spacing w:val="-13"/>
+          <w:sz w:val="24"/>
+        </w:rPr>
+        <w:t xml:space="preserve"> </w:t>
+      </w:r>
+      <w:r>
+        <w:rPr>
+          <w:sz w:val="24"/>
+        </w:rPr>
+        <w:t>a</w:t>
+      </w:r>
+      <w:r>
+        <w:rPr>
+          <w:spacing w:val="-14"/>
+          <w:sz w:val="24"/>
+        </w:rPr>
+        <w:t xml:space="preserve"> </w:t>
+      </w:r>
+      <w:r>
+        <w:rPr>
+          <w:sz w:val="24"/>
+        </w:rPr>
+        <w:t>los</w:t>
+      </w:r>
+      <w:r>
+        <w:rPr>
+          <w:spacing w:val="-13"/>
+          <w:sz w:val="24"/>
+        </w:rPr>
+        <w:t xml:space="preserve"> </w:t>
+      </w:r>
+      <w:r>
+        <w:rPr>
+          <w:sz w:val="24"/>
+        </w:rPr>
+        <w:t>N</w:t>
+      </w:r>
+      <w:r>
+        <w:rPr>
+          <w:spacing w:val="-13"/>
+          <w:sz w:val="24"/>
+        </w:rPr>
+        <w:t xml:space="preserve"> </w:t>
+      </w:r>
+      <w:r>
+        <w:rPr>
+          <w:sz w:val="24"/>
+        </w:rPr>
+        <w:t>procesos</w:t>
+      </w:r>
+      <w:r>
+        <w:rPr>
+          <w:spacing w:val="-13"/>
+          <w:sz w:val="24"/>
+        </w:rPr>
+        <w:t xml:space="preserve"> </w:t>
+      </w:r>
+      <w:r>
+        <w:rPr>
+          <w:sz w:val="24"/>
+        </w:rPr>
+        <w:t>que</w:t>
+      </w:r>
+      <w:r>
+        <w:rPr>
+          <w:spacing w:val="-13"/>
+          <w:sz w:val="24"/>
+        </w:rPr>
+        <w:t xml:space="preserve"> </w:t>
+      </w:r>
+      <w:r>
+        <w:rPr>
+          <w:sz w:val="24"/>
+        </w:rPr>
+        <w:t>la</w:t>
+      </w:r>
+      <w:r>
+        <w:rPr>
+          <w:spacing w:val="-14"/>
+          <w:sz w:val="24"/>
+        </w:rPr>
+        <w:t xml:space="preserve"> </w:t>
+      </w:r>
+      <w:r>
+        <w:rPr>
+          <w:sz w:val="24"/>
+        </w:rPr>
+        <w:t>requieren</w:t>
+      </w:r>
+      <w:r>
+        <w:rPr>
+          <w:spacing w:val="-13"/>
+          <w:sz w:val="24"/>
+        </w:rPr>
+        <w:t xml:space="preserve"> </w:t>
+      </w:r>
+      <w:r>
+        <w:rPr>
+          <w:sz w:val="24"/>
+        </w:rPr>
+        <w:t>por</w:t>
+      </w:r>
+      <w:r>
+        <w:rPr>
+          <w:spacing w:val="-13"/>
+          <w:sz w:val="24"/>
+        </w:rPr>
+        <w:t xml:space="preserve"> </w:t>
+      </w:r>
+      <w:r>
+        <w:rPr>
+          <w:sz w:val="24"/>
+        </w:rPr>
+        <w:t>medio</w:t>
+      </w:r>
+      <w:r>
+        <w:rPr>
+          <w:spacing w:val="-14"/>
+          <w:sz w:val="24"/>
+        </w:rPr>
+        <w:t xml:space="preserve"> </w:t>
+      </w:r>
+      <w:r>
+        <w:rPr>
+          <w:sz w:val="24"/>
+        </w:rPr>
+        <w:t>de</w:t>
+      </w:r>
+      <w:r>
+        <w:rPr>
+          <w:spacing w:val="-13"/>
+          <w:sz w:val="24"/>
+        </w:rPr>
+        <w:t xml:space="preserve"> </w:t>
+      </w:r>
+      <w:r>
+        <w:rPr>
+          <w:sz w:val="24"/>
+        </w:rPr>
+        <w:t>una</w:t>
+      </w:r>
+      <w:r>
+        <w:rPr>
+          <w:spacing w:val="-13"/>
+          <w:sz w:val="24"/>
+        </w:rPr>
+        <w:t xml:space="preserve"> </w:t>
+      </w:r>
+      <w:r>
+        <w:rPr>
+          <w:sz w:val="24"/>
+        </w:rPr>
+        <w:t>llamada</w:t>
+      </w:r>
+      <w:r>
+        <w:rPr>
+          <w:spacing w:val="-14"/>
+          <w:sz w:val="24"/>
+        </w:rPr>
+        <w:t xml:space="preserve"> </w:t>
+      </w:r>
+      <w:r>
+        <w:rPr>
+          <w:sz w:val="24"/>
+        </w:rPr>
+        <w:t>al</w:t>
+      </w:r>
+      <w:r>
+        <w:rPr>
+          <w:spacing w:val="-13"/>
+          <w:sz w:val="24"/>
+        </w:rPr>
+        <w:t xml:space="preserve"> </w:t>
+      </w:r>
+      <w:r>
+        <w:rPr>
+          <w:sz w:val="24"/>
+        </w:rPr>
+        <w:t>monitor</w:t>
+      </w:r>
+      <w:r>
+        <w:rPr>
+          <w:spacing w:val="-13"/>
+          <w:sz w:val="24"/>
+        </w:rPr>
+        <w:t xml:space="preserve"> </w:t>
+      </w:r>
+      <w:r>
+        <w:rPr>
+          <w:b/>
+          <w:sz w:val="24"/>
+        </w:rPr>
+        <w:t xml:space="preserve">“despa- </w:t>
+      </w:r>
+      <w:r>
+        <w:rPr>
+          <w:b/>
+          <w:spacing w:val="-2"/>
+          <w:sz w:val="24"/>
+        </w:rPr>
+        <w:t>chador.adquirirCPU(Pid)”</w:t>
+      </w:r>
+      <w:r>
+        <w:rPr>
+          <w:spacing w:val="-2"/>
+          <w:sz w:val="24"/>
+        </w:rPr>
+        <w:t>.</w:t>
+      </w:r>
+      <w:r>
+        <w:rPr>
+          <w:spacing w:val="-10"/>
+          <w:sz w:val="24"/>
+        </w:rPr>
+        <w:t xml:space="preserve"> </w:t>
+      </w:r>
+      <w:r>
+        <w:rPr>
+          <w:spacing w:val="-2"/>
+          <w:sz w:val="24"/>
+        </w:rPr>
+        <w:t>Cuando</w:t>
+      </w:r>
+      <w:r>
+        <w:rPr>
+          <w:spacing w:val="-10"/>
+          <w:sz w:val="24"/>
+        </w:rPr>
+        <w:t xml:space="preserve"> </w:t>
+      </w:r>
+      <w:r>
+        <w:rPr>
+          <w:spacing w:val="-2"/>
+          <w:sz w:val="24"/>
+        </w:rPr>
+        <w:t>un</w:t>
+      </w:r>
+      <w:r>
+        <w:rPr>
+          <w:spacing w:val="-10"/>
+          <w:sz w:val="24"/>
+        </w:rPr>
+        <w:t xml:space="preserve"> </w:t>
+      </w:r>
+      <w:r>
+        <w:rPr>
+          <w:spacing w:val="-2"/>
+          <w:sz w:val="24"/>
+        </w:rPr>
+        <w:t>proceso</w:t>
+      </w:r>
+      <w:r>
+        <w:rPr>
+          <w:spacing w:val="-10"/>
+          <w:sz w:val="24"/>
+        </w:rPr>
+        <w:t xml:space="preserve"> </w:t>
+      </w:r>
+      <w:r>
+        <w:rPr>
+          <w:spacing w:val="-2"/>
+          <w:sz w:val="24"/>
+        </w:rPr>
+        <w:t>hace</w:t>
+      </w:r>
+      <w:r>
+        <w:rPr>
+          <w:spacing w:val="-10"/>
+          <w:sz w:val="24"/>
+        </w:rPr>
+        <w:t xml:space="preserve"> </w:t>
+      </w:r>
+      <w:r>
+        <w:rPr>
+          <w:spacing w:val="-2"/>
+          <w:sz w:val="24"/>
+        </w:rPr>
+        <w:t>el</w:t>
+      </w:r>
+      <w:r>
+        <w:rPr>
+          <w:spacing w:val="-10"/>
+          <w:sz w:val="24"/>
+        </w:rPr>
+        <w:t xml:space="preserve"> </w:t>
+      </w:r>
+      <w:r>
+        <w:rPr>
+          <w:spacing w:val="-2"/>
+          <w:sz w:val="24"/>
+        </w:rPr>
+        <w:t>requerimiento,</w:t>
+      </w:r>
+      <w:r>
+        <w:rPr>
+          <w:spacing w:val="-10"/>
+          <w:sz w:val="24"/>
+        </w:rPr>
+        <w:t xml:space="preserve"> </w:t>
+      </w:r>
+      <w:r>
+        <w:rPr>
+          <w:spacing w:val="-2"/>
+          <w:sz w:val="24"/>
+        </w:rPr>
+        <w:t>el</w:t>
+      </w:r>
+      <w:r>
+        <w:rPr>
+          <w:spacing w:val="-10"/>
+          <w:sz w:val="24"/>
+        </w:rPr>
+        <w:t xml:space="preserve"> </w:t>
+      </w:r>
+      <w:r>
+        <w:rPr>
+          <w:spacing w:val="-2"/>
+          <w:sz w:val="24"/>
+        </w:rPr>
+        <w:t xml:space="preserve">monitor </w:t>
+      </w:r>
+      <w:r>
+        <w:rPr>
+          <w:spacing w:val="-4"/>
+          <w:sz w:val="24"/>
+        </w:rPr>
+        <w:t>verifica</w:t>
+      </w:r>
+      <w:r>
+        <w:rPr>
+          <w:spacing w:val="-11"/>
+          <w:sz w:val="24"/>
+        </w:rPr>
+        <w:t xml:space="preserve"> </w:t>
+      </w:r>
+      <w:r>
+        <w:rPr>
+          <w:spacing w:val="-4"/>
+          <w:sz w:val="24"/>
+        </w:rPr>
+        <w:t>si</w:t>
+      </w:r>
+      <w:r>
+        <w:rPr>
+          <w:spacing w:val="-10"/>
+          <w:sz w:val="24"/>
+        </w:rPr>
+        <w:t xml:space="preserve"> </w:t>
+      </w:r>
+      <w:r>
+        <w:rPr>
+          <w:spacing w:val="-4"/>
+          <w:sz w:val="24"/>
+        </w:rPr>
+        <w:t>se</w:t>
+      </w:r>
+      <w:r>
+        <w:rPr>
+          <w:spacing w:val="-11"/>
+          <w:sz w:val="24"/>
+        </w:rPr>
+        <w:t xml:space="preserve"> </w:t>
+      </w:r>
+      <w:r>
+        <w:rPr>
+          <w:spacing w:val="-4"/>
+          <w:sz w:val="24"/>
+        </w:rPr>
+        <w:t>encuentra</w:t>
+      </w:r>
+      <w:r>
+        <w:rPr>
+          <w:spacing w:val="-10"/>
+          <w:sz w:val="24"/>
+        </w:rPr>
+        <w:t xml:space="preserve"> </w:t>
+      </w:r>
+      <w:r>
+        <w:rPr>
+          <w:spacing w:val="-4"/>
+          <w:sz w:val="24"/>
+        </w:rPr>
+        <w:t>disponible</w:t>
+      </w:r>
+      <w:r>
+        <w:rPr>
+          <w:spacing w:val="-11"/>
+          <w:sz w:val="24"/>
+        </w:rPr>
+        <w:t xml:space="preserve"> </w:t>
+      </w:r>
+      <w:r>
+        <w:rPr>
+          <w:spacing w:val="-4"/>
+          <w:sz w:val="24"/>
+        </w:rPr>
+        <w:t>alguna</w:t>
+      </w:r>
+      <w:r>
+        <w:rPr>
+          <w:spacing w:val="-10"/>
+          <w:sz w:val="24"/>
+        </w:rPr>
+        <w:t xml:space="preserve"> </w:t>
+      </w:r>
+      <w:r>
+        <w:rPr>
+          <w:spacing w:val="-4"/>
+          <w:sz w:val="24"/>
+        </w:rPr>
+        <w:t>de</w:t>
+      </w:r>
+      <w:r>
+        <w:rPr>
+          <w:spacing w:val="-10"/>
+          <w:sz w:val="24"/>
+        </w:rPr>
+        <w:t xml:space="preserve"> </w:t>
+      </w:r>
+      <w:r>
+        <w:rPr>
+          <w:spacing w:val="-4"/>
+          <w:sz w:val="24"/>
+        </w:rPr>
+        <w:t>las</w:t>
+      </w:r>
+      <w:r>
+        <w:rPr>
+          <w:spacing w:val="-11"/>
+          <w:sz w:val="24"/>
+        </w:rPr>
+        <w:t xml:space="preserve"> </w:t>
+      </w:r>
+      <w:r>
+        <w:rPr>
+          <w:spacing w:val="-4"/>
+          <w:sz w:val="24"/>
+        </w:rPr>
+        <w:t>2</w:t>
+      </w:r>
+      <w:r>
+        <w:rPr>
+          <w:spacing w:val="-10"/>
+          <w:sz w:val="24"/>
+        </w:rPr>
+        <w:t xml:space="preserve"> </w:t>
+      </w:r>
+      <w:r>
+        <w:rPr>
+          <w:spacing w:val="-4"/>
           <w:sz w:val="24"/>
         </w:rPr>
         <w:t>CPUs</w:t>
       </w:r>
-      <w:proofErr w:type="spellEnd"/>
-      <w:r>
-        <w:rPr>
-          <w:sz w:val="24"/>
-        </w:rPr>
-        <w:t xml:space="preserve"> libre</w:t>
-      </w:r>
-      <w:r>
-        <w:rPr>
-          <w:spacing w:val="-13"/>
-          <w:sz w:val="24"/>
-        </w:rPr>
-        <w:t xml:space="preserve"> </w:t>
-      </w:r>
-      <w:r>
-        <w:rPr>
-          <w:sz w:val="24"/>
-        </w:rPr>
-        <w:t>a</w:t>
+      <w:r>
+        <w:rPr>
+          <w:spacing w:val="-11"/>
+          <w:sz w:val="24"/>
+        </w:rPr>
+        <w:t xml:space="preserve"> </w:t>
+      </w:r>
+      <w:r>
+        <w:rPr>
+          <w:spacing w:val="-4"/>
+          <w:sz w:val="24"/>
+        </w:rPr>
+        <w:t>y</w:t>
+      </w:r>
+      <w:r>
+        <w:rPr>
+          <w:spacing w:val="-10"/>
+          <w:sz w:val="24"/>
+        </w:rPr>
+        <w:t xml:space="preserve"> </w:t>
+      </w:r>
+      <w:r>
+        <w:rPr>
+          <w:spacing w:val="-4"/>
+          <w:sz w:val="24"/>
+        </w:rPr>
+        <w:t>en</w:t>
+      </w:r>
+      <w:r>
+        <w:rPr>
+          <w:spacing w:val="-11"/>
+          <w:sz w:val="24"/>
+        </w:rPr>
+        <w:t xml:space="preserve"> </w:t>
+      </w:r>
+      <w:r>
+        <w:rPr>
+          <w:spacing w:val="-4"/>
+          <w:sz w:val="24"/>
+        </w:rPr>
+        <w:t>caso</w:t>
+      </w:r>
+      <w:r>
+        <w:rPr>
+          <w:spacing w:val="-10"/>
+          <w:sz w:val="24"/>
+        </w:rPr>
+        <w:t xml:space="preserve"> </w:t>
+      </w:r>
+      <w:r>
+        <w:rPr>
+          <w:spacing w:val="-4"/>
+          <w:sz w:val="24"/>
+        </w:rPr>
+        <w:t>afirmativo,</w:t>
+      </w:r>
+      <w:r>
+        <w:rPr>
+          <w:spacing w:val="-10"/>
+          <w:sz w:val="24"/>
+        </w:rPr>
+        <w:t xml:space="preserve"> </w:t>
+      </w:r>
+      <w:r>
+        <w:rPr>
+          <w:spacing w:val="-4"/>
+          <w:sz w:val="24"/>
+        </w:rPr>
+        <w:t>sin</w:t>
+      </w:r>
+      <w:r>
+        <w:rPr>
+          <w:spacing w:val="-11"/>
+          <w:sz w:val="24"/>
+        </w:rPr>
+        <w:t xml:space="preserve"> </w:t>
+      </w:r>
+      <w:r>
+        <w:rPr>
+          <w:spacing w:val="-4"/>
+          <w:sz w:val="24"/>
+        </w:rPr>
+        <w:t xml:space="preserve">mediar </w:t>
+      </w:r>
+      <w:r>
+        <w:rPr>
+          <w:sz w:val="24"/>
+        </w:rPr>
+        <w:t>ninguna</w:t>
       </w:r>
       <w:r>
         <w:rPr>
@@ -5497,50 +5956,76 @@
         <w:rPr>
           <w:sz w:val="24"/>
         </w:rPr>
-        <w:t>los</w:t>
-      </w:r>
-      <w:r>
-        <w:rPr>
-          <w:spacing w:val="-13"/>
-          <w:sz w:val="24"/>
-        </w:rPr>
-        <w:t xml:space="preserve"> </w:t>
-      </w:r>
-      <w:r>
-        <w:rPr>
-          <w:sz w:val="24"/>
-        </w:rPr>
-        <w:t>N</w:t>
-      </w:r>
-      <w:r>
-        <w:rPr>
-          <w:spacing w:val="-13"/>
-          <w:sz w:val="24"/>
-        </w:rPr>
-        <w:t xml:space="preserve"> </w:t>
-      </w:r>
-      <w:r>
-        <w:rPr>
-          <w:sz w:val="24"/>
-        </w:rPr>
-        <w:t>procesos</w:t>
-      </w:r>
-      <w:r>
-        <w:rPr>
-          <w:spacing w:val="-13"/>
-          <w:sz w:val="24"/>
-        </w:rPr>
-        <w:t xml:space="preserve"> </w:t>
-      </w:r>
-      <w:r>
-        <w:rPr>
-          <w:sz w:val="24"/>
-        </w:rPr>
-        <w:t>que</w:t>
-      </w:r>
-      <w:r>
-        <w:rPr>
-          <w:spacing w:val="-13"/>
+        <w:t>política</w:t>
+      </w:r>
+      <w:r>
+        <w:rPr>
+          <w:spacing w:val="-14"/>
+          <w:sz w:val="24"/>
+        </w:rPr>
+        <w:t xml:space="preserve"> </w:t>
+      </w:r>
+      <w:r>
+        <w:rPr>
+          <w:sz w:val="24"/>
+        </w:rPr>
+        <w:t>de</w:t>
+      </w:r>
+      <w:r>
+        <w:rPr>
+          <w:spacing w:val="-14"/>
+          <w:sz w:val="24"/>
+        </w:rPr>
+        <w:t xml:space="preserve"> </w:t>
+      </w:r>
+      <w:r>
+        <w:rPr>
+          <w:sz w:val="24"/>
+        </w:rPr>
+        <w:t>planificación</w:t>
+      </w:r>
+      <w:r>
+        <w:rPr>
+          <w:spacing w:val="-14"/>
+          <w:sz w:val="24"/>
+        </w:rPr>
+        <w:t xml:space="preserve"> </w:t>
+      </w:r>
+      <w:r>
+        <w:rPr>
+          <w:sz w:val="24"/>
+        </w:rPr>
+        <w:t>en</w:t>
+      </w:r>
+      <w:r>
+        <w:rPr>
+          <w:spacing w:val="-14"/>
+          <w:sz w:val="24"/>
+        </w:rPr>
+        <w:t xml:space="preserve"> </w:t>
+      </w:r>
+      <w:r>
+        <w:rPr>
+          <w:sz w:val="24"/>
+        </w:rPr>
+        <w:t>particular</w:t>
+      </w:r>
+      <w:r>
+        <w:rPr>
+          <w:spacing w:val="-14"/>
+          <w:sz w:val="24"/>
+        </w:rPr>
+        <w:t xml:space="preserve"> </w:t>
+      </w:r>
+      <w:r>
+        <w:rPr>
+          <w:sz w:val="24"/>
+        </w:rPr>
+        <w:t>(salvo</w:t>
+      </w:r>
+      <w:r>
+        <w:rPr>
+          <w:spacing w:val="-14"/>
           <w:sz w:val="24"/>
         </w:rPr>
         <w:t xml:space="preserve"> </w:t>
@@ -5562,33 +6047,7 @@
         <w:rPr>
           <w:sz w:val="24"/>
         </w:rPr>
-        <w:t>requieren</w:t>
-      </w:r>
-      <w:r>
-        <w:rPr>
-          <w:spacing w:val="-13"/>
-          <w:sz w:val="24"/>
-        </w:rPr>
-        <w:t xml:space="preserve"> </w:t>
-      </w:r>
-      <w:r>
-        <w:rPr>
-          <w:sz w:val="24"/>
-        </w:rPr>
-        <w:t>por</w:t>
-      </w:r>
-      <w:r>
-        <w:rPr>
-          <w:spacing w:val="-13"/>
-          <w:sz w:val="24"/>
-        </w:rPr>
-        <w:t xml:space="preserve"> </w:t>
-      </w:r>
-      <w:r>
-        <w:rPr>
-          <w:sz w:val="24"/>
-        </w:rPr>
-        <w:t>medio</w:t>
+        <w:t>propia</w:t>
       </w:r>
       <w:r>
         <w:rPr>
@@ -5601,36 +6060,23 @@
         <w:rPr>
           <w:sz w:val="24"/>
         </w:rPr>
+        <w:t>disciplina</w:t>
+      </w:r>
+      <w:r>
+        <w:rPr>
+          <w:spacing w:val="-14"/>
+          <w:sz w:val="24"/>
+        </w:rPr>
+        <w:t xml:space="preserve"> </w:t>
+      </w:r>
+      <w:r>
+        <w:rPr>
+          <w:sz w:val="24"/>
+        </w:rPr>
         <w:t>de</w:t>
       </w:r>
       <w:r>
         <w:rPr>
-          <w:spacing w:val="-13"/>
-          <w:sz w:val="24"/>
-        </w:rPr>
-        <w:t xml:space="preserve"> </w:t>
-      </w:r>
-      <w:r>
-        <w:rPr>
-          <w:sz w:val="24"/>
-        </w:rPr>
-        <w:t>una</w:t>
-      </w:r>
-      <w:r>
-        <w:rPr>
-          <w:spacing w:val="-13"/>
-          <w:sz w:val="24"/>
-        </w:rPr>
-        <w:t xml:space="preserve"> </w:t>
-      </w:r>
-      <w:r>
-        <w:rPr>
-          <w:sz w:val="24"/>
-        </w:rPr>
-        <w:t>llamada</w:t>
-      </w:r>
-      <w:r>
-        <w:rPr>
           <w:spacing w:val="-14"/>
           <w:sz w:val="24"/>
         </w:rPr>
@@ -5640,430 +6086,7 @@
         <w:rPr>
           <w:sz w:val="24"/>
         </w:rPr>
-        <w:t>al</w:t>
-      </w:r>
-      <w:r>
-        <w:rPr>
-          <w:spacing w:val="-13"/>
-          <w:sz w:val="24"/>
-        </w:rPr>
-        <w:t xml:space="preserve"> </w:t>
-      </w:r>
-      <w:r>
-        <w:rPr>
-          <w:sz w:val="24"/>
-        </w:rPr>
-        <w:t>monitor</w:t>
-      </w:r>
-      <w:r>
-        <w:rPr>
-          <w:spacing w:val="-13"/>
-          <w:sz w:val="24"/>
-        </w:rPr>
-        <w:t xml:space="preserve"> </w:t>
-      </w:r>
-      <w:r>
-        <w:rPr>
-          <w:b/>
-          <w:sz w:val="24"/>
-        </w:rPr>
-        <w:t>“</w:t>
-      </w:r>
-      <w:proofErr w:type="spellStart"/>
-      <w:r>
-        <w:rPr>
-          <w:b/>
-          <w:sz w:val="24"/>
-        </w:rPr>
-        <w:t>despa</w:t>
-      </w:r>
-      <w:proofErr w:type="spellEnd"/>
-      <w:r>
-        <w:rPr>
-          <w:b/>
-          <w:sz w:val="24"/>
-        </w:rPr>
-        <w:t xml:space="preserve">- </w:t>
-      </w:r>
-      <w:proofErr w:type="spellStart"/>
-      <w:r>
-        <w:rPr>
-          <w:b/>
-          <w:spacing w:val="-2"/>
-          <w:sz w:val="24"/>
-        </w:rPr>
-        <w:t>chador.adquirirCPU</w:t>
-      </w:r>
-      <w:proofErr w:type="spellEnd"/>
-      <w:r>
-        <w:rPr>
-          <w:b/>
-          <w:spacing w:val="-2"/>
-          <w:sz w:val="24"/>
-        </w:rPr>
-        <w:t>(</w:t>
-      </w:r>
-      <w:proofErr w:type="spellStart"/>
-      <w:r>
-        <w:rPr>
-          <w:b/>
-          <w:spacing w:val="-2"/>
-          <w:sz w:val="24"/>
-        </w:rPr>
-        <w:t>Pid</w:t>
-      </w:r>
-      <w:proofErr w:type="spellEnd"/>
-      <w:r>
-        <w:rPr>
-          <w:b/>
-          <w:spacing w:val="-2"/>
-          <w:sz w:val="24"/>
-        </w:rPr>
-        <w:t>)”</w:t>
-      </w:r>
-      <w:r>
-        <w:rPr>
-          <w:spacing w:val="-2"/>
-          <w:sz w:val="24"/>
-        </w:rPr>
-        <w:t>.</w:t>
-      </w:r>
-      <w:r>
-        <w:rPr>
-          <w:spacing w:val="-10"/>
-          <w:sz w:val="24"/>
-        </w:rPr>
-        <w:t xml:space="preserve"> </w:t>
-      </w:r>
-      <w:r>
-        <w:rPr>
-          <w:spacing w:val="-2"/>
-          <w:sz w:val="24"/>
-        </w:rPr>
-        <w:t>Cuando</w:t>
-      </w:r>
-      <w:r>
-        <w:rPr>
-          <w:spacing w:val="-10"/>
-          <w:sz w:val="24"/>
-        </w:rPr>
-        <w:t xml:space="preserve"> </w:t>
-      </w:r>
-      <w:r>
-        <w:rPr>
-          <w:spacing w:val="-2"/>
-          <w:sz w:val="24"/>
-        </w:rPr>
-        <w:t>un</w:t>
-      </w:r>
-      <w:r>
-        <w:rPr>
-          <w:spacing w:val="-10"/>
-          <w:sz w:val="24"/>
-        </w:rPr>
-        <w:t xml:space="preserve"> </w:t>
-      </w:r>
-      <w:r>
-        <w:rPr>
-          <w:spacing w:val="-2"/>
-          <w:sz w:val="24"/>
-        </w:rPr>
-        <w:t>proceso</w:t>
-      </w:r>
-      <w:r>
-        <w:rPr>
-          <w:spacing w:val="-10"/>
-          <w:sz w:val="24"/>
-        </w:rPr>
-        <w:t xml:space="preserve"> </w:t>
-      </w:r>
-      <w:r>
-        <w:rPr>
-          <w:spacing w:val="-2"/>
-          <w:sz w:val="24"/>
-        </w:rPr>
-        <w:t>hace</w:t>
-      </w:r>
-      <w:r>
-        <w:rPr>
-          <w:spacing w:val="-10"/>
-          <w:sz w:val="24"/>
-        </w:rPr>
-        <w:t xml:space="preserve"> </w:t>
-      </w:r>
-      <w:r>
-        <w:rPr>
-          <w:spacing w:val="-2"/>
-          <w:sz w:val="24"/>
-        </w:rPr>
-        <w:t>el</w:t>
-      </w:r>
-      <w:r>
-        <w:rPr>
-          <w:spacing w:val="-10"/>
-          <w:sz w:val="24"/>
-        </w:rPr>
-        <w:t xml:space="preserve"> </w:t>
-      </w:r>
-      <w:r>
-        <w:rPr>
-          <w:spacing w:val="-2"/>
-          <w:sz w:val="24"/>
-        </w:rPr>
-        <w:t>requerimiento,</w:t>
-      </w:r>
-      <w:r>
-        <w:rPr>
-          <w:spacing w:val="-10"/>
-          <w:sz w:val="24"/>
-        </w:rPr>
-        <w:t xml:space="preserve"> </w:t>
-      </w:r>
-      <w:r>
-        <w:rPr>
-          <w:spacing w:val="-2"/>
-          <w:sz w:val="24"/>
-        </w:rPr>
-        <w:t>el</w:t>
-      </w:r>
-      <w:r>
-        <w:rPr>
-          <w:spacing w:val="-10"/>
-          <w:sz w:val="24"/>
-        </w:rPr>
-        <w:t xml:space="preserve"> </w:t>
-      </w:r>
-      <w:r>
-        <w:rPr>
-          <w:spacing w:val="-2"/>
-          <w:sz w:val="24"/>
-        </w:rPr>
-        <w:t xml:space="preserve">monitor </w:t>
-      </w:r>
-      <w:r>
-        <w:rPr>
-          <w:spacing w:val="-4"/>
-          <w:sz w:val="24"/>
-        </w:rPr>
-        <w:t>verifica</w:t>
-      </w:r>
-      <w:r>
-        <w:rPr>
-          <w:spacing w:val="-11"/>
-          <w:sz w:val="24"/>
-        </w:rPr>
-        <w:t xml:space="preserve"> </w:t>
-      </w:r>
-      <w:r>
-        <w:rPr>
-          <w:spacing w:val="-4"/>
-          <w:sz w:val="24"/>
-        </w:rPr>
-        <w:t>si</w:t>
-      </w:r>
-      <w:r>
-        <w:rPr>
-          <w:spacing w:val="-10"/>
-          <w:sz w:val="24"/>
-        </w:rPr>
-        <w:t xml:space="preserve"> </w:t>
-      </w:r>
-      <w:r>
-        <w:rPr>
-          <w:spacing w:val="-4"/>
-          <w:sz w:val="24"/>
-        </w:rPr>
-        <w:t>se</w:t>
-      </w:r>
-      <w:r>
-        <w:rPr>
-          <w:spacing w:val="-11"/>
-          <w:sz w:val="24"/>
-        </w:rPr>
-        <w:t xml:space="preserve"> </w:t>
-      </w:r>
-      <w:r>
-        <w:rPr>
-          <w:spacing w:val="-4"/>
-          <w:sz w:val="24"/>
-        </w:rPr>
-        <w:t>encuentra</w:t>
-      </w:r>
-      <w:r>
-        <w:rPr>
-          <w:spacing w:val="-10"/>
-          <w:sz w:val="24"/>
-        </w:rPr>
-        <w:t xml:space="preserve"> </w:t>
-      </w:r>
-      <w:r>
-        <w:rPr>
-          <w:spacing w:val="-4"/>
-          <w:sz w:val="24"/>
-        </w:rPr>
-        <w:t>disponible</w:t>
-      </w:r>
-      <w:r>
-        <w:rPr>
-          <w:spacing w:val="-11"/>
-          <w:sz w:val="24"/>
-        </w:rPr>
-        <w:t xml:space="preserve"> </w:t>
-      </w:r>
-      <w:r>
-        <w:rPr>
-          <w:spacing w:val="-4"/>
-          <w:sz w:val="24"/>
-        </w:rPr>
-        <w:t>alguna</w:t>
-      </w:r>
-      <w:r>
-        <w:rPr>
-          <w:spacing w:val="-10"/>
-          <w:sz w:val="24"/>
-        </w:rPr>
-        <w:t xml:space="preserve"> </w:t>
-      </w:r>
-      <w:r>
-        <w:rPr>
-          <w:spacing w:val="-4"/>
-          <w:sz w:val="24"/>
-        </w:rPr>
-        <w:t>de</w:t>
-      </w:r>
-      <w:r>
-        <w:rPr>
-          <w:spacing w:val="-10"/>
-          <w:sz w:val="24"/>
-        </w:rPr>
-        <w:t xml:space="preserve"> </w:t>
-      </w:r>
-      <w:r>
-        <w:rPr>
-          <w:spacing w:val="-4"/>
-          <w:sz w:val="24"/>
-        </w:rPr>
-        <w:t>las</w:t>
-      </w:r>
-      <w:r>
-        <w:rPr>
-          <w:spacing w:val="-11"/>
-          <w:sz w:val="24"/>
-        </w:rPr>
-        <w:t xml:space="preserve"> </w:t>
-      </w:r>
-      <w:r>
-        <w:rPr>
-          <w:spacing w:val="-4"/>
-          <w:sz w:val="24"/>
-        </w:rPr>
-        <w:t>2</w:t>
-      </w:r>
-      <w:r>
-        <w:rPr>
-          <w:spacing w:val="-10"/>
-          <w:sz w:val="24"/>
-        </w:rPr>
-        <w:t xml:space="preserve"> </w:t>
-      </w:r>
-      <w:proofErr w:type="spellStart"/>
-      <w:r>
-        <w:rPr>
-          <w:spacing w:val="-4"/>
-          <w:sz w:val="24"/>
-        </w:rPr>
-        <w:t>CPUs</w:t>
-      </w:r>
-      <w:proofErr w:type="spellEnd"/>
-      <w:r>
-        <w:rPr>
-          <w:spacing w:val="-11"/>
-          <w:sz w:val="24"/>
-        </w:rPr>
-        <w:t xml:space="preserve"> </w:t>
-      </w:r>
-      <w:r>
-        <w:rPr>
-          <w:spacing w:val="-4"/>
-          <w:sz w:val="24"/>
-        </w:rPr>
-        <w:t>y</w:t>
-      </w:r>
-      <w:r>
-        <w:rPr>
-          <w:spacing w:val="-10"/>
-          <w:sz w:val="24"/>
-        </w:rPr>
-        <w:t xml:space="preserve"> </w:t>
-      </w:r>
-      <w:r>
-        <w:rPr>
-          <w:spacing w:val="-4"/>
-          <w:sz w:val="24"/>
-        </w:rPr>
-        <w:t>en</w:t>
-      </w:r>
-      <w:r>
-        <w:rPr>
-          <w:spacing w:val="-11"/>
-          <w:sz w:val="24"/>
-        </w:rPr>
-        <w:t xml:space="preserve"> </w:t>
-      </w:r>
-      <w:r>
-        <w:rPr>
-          <w:spacing w:val="-4"/>
-          <w:sz w:val="24"/>
-        </w:rPr>
-        <w:t>caso</w:t>
-      </w:r>
-      <w:r>
-        <w:rPr>
-          <w:spacing w:val="-10"/>
-          <w:sz w:val="24"/>
-        </w:rPr>
-        <w:t xml:space="preserve"> </w:t>
-      </w:r>
-      <w:r>
-        <w:rPr>
-          <w:spacing w:val="-4"/>
-          <w:sz w:val="24"/>
-        </w:rPr>
-        <w:t>afirmativo,</w:t>
-      </w:r>
-      <w:r>
-        <w:rPr>
-          <w:spacing w:val="-10"/>
-          <w:sz w:val="24"/>
-        </w:rPr>
-        <w:t xml:space="preserve"> </w:t>
-      </w:r>
-      <w:r>
-        <w:rPr>
-          <w:spacing w:val="-4"/>
-          <w:sz w:val="24"/>
-        </w:rPr>
-        <w:t>sin</w:t>
-      </w:r>
-      <w:r>
-        <w:rPr>
-          <w:spacing w:val="-11"/>
-          <w:sz w:val="24"/>
-        </w:rPr>
-        <w:t xml:space="preserve"> </w:t>
-      </w:r>
-      <w:r>
-        <w:rPr>
-          <w:spacing w:val="-4"/>
-          <w:sz w:val="24"/>
-        </w:rPr>
-        <w:t xml:space="preserve">mediar </w:t>
-      </w:r>
-      <w:r>
-        <w:rPr>
-          <w:sz w:val="24"/>
-        </w:rPr>
-        <w:t>ninguna</w:t>
+        <w:t>colas</w:t>
       </w:r>
       <w:r>
         <w:rPr>
@@ -6076,160 +6099,8 @@
         <w:rPr>
           <w:sz w:val="24"/>
         </w:rPr>
-        <w:t>política</w:t>
-      </w:r>
-      <w:r>
-        <w:rPr>
-          <w:spacing w:val="-14"/>
-          <w:sz w:val="24"/>
-        </w:rPr>
-        <w:t xml:space="preserve"> </w:t>
-      </w:r>
-      <w:r>
-        <w:rPr>
-          <w:sz w:val="24"/>
-        </w:rPr>
-        <w:t>de</w:t>
-      </w:r>
-      <w:r>
-        <w:rPr>
-          <w:spacing w:val="-14"/>
-          <w:sz w:val="24"/>
-        </w:rPr>
-        <w:t xml:space="preserve"> </w:t>
-      </w:r>
-      <w:r>
-        <w:rPr>
-          <w:sz w:val="24"/>
-        </w:rPr>
-        <w:t>planificación</w:t>
-      </w:r>
-      <w:r>
-        <w:rPr>
-          <w:spacing w:val="-14"/>
-          <w:sz w:val="24"/>
-        </w:rPr>
-        <w:t xml:space="preserve"> </w:t>
-      </w:r>
-      <w:r>
-        <w:rPr>
-          <w:sz w:val="24"/>
-        </w:rPr>
-        <w:t>en</w:t>
-      </w:r>
-      <w:r>
-        <w:rPr>
-          <w:spacing w:val="-14"/>
-          <w:sz w:val="24"/>
-        </w:rPr>
-        <w:t xml:space="preserve"> </w:t>
-      </w:r>
-      <w:r>
-        <w:rPr>
-          <w:sz w:val="24"/>
-        </w:rPr>
-        <w:t>particular</w:t>
-      </w:r>
-      <w:r>
-        <w:rPr>
-          <w:spacing w:val="-14"/>
-          <w:sz w:val="24"/>
-        </w:rPr>
-        <w:t xml:space="preserve"> </w:t>
-      </w:r>
-      <w:r>
-        <w:rPr>
-          <w:sz w:val="24"/>
-        </w:rPr>
-        <w:t>(salvo</w:t>
-      </w:r>
-      <w:r>
-        <w:rPr>
-          <w:spacing w:val="-14"/>
-          <w:sz w:val="24"/>
-        </w:rPr>
-        <w:t xml:space="preserve"> </w:t>
-      </w:r>
-      <w:r>
-        <w:rPr>
-          <w:sz w:val="24"/>
-        </w:rPr>
-        <w:t>la</w:t>
-      </w:r>
-      <w:r>
-        <w:rPr>
-          <w:spacing w:val="-14"/>
-          <w:sz w:val="24"/>
-        </w:rPr>
-        <w:t xml:space="preserve"> </w:t>
-      </w:r>
-      <w:r>
-        <w:rPr>
-          <w:sz w:val="24"/>
-        </w:rPr>
-        <w:t>propia</w:t>
-      </w:r>
-      <w:r>
-        <w:rPr>
-          <w:spacing w:val="-14"/>
-          <w:sz w:val="24"/>
-        </w:rPr>
-        <w:t xml:space="preserve"> </w:t>
-      </w:r>
-      <w:r>
-        <w:rPr>
-          <w:sz w:val="24"/>
-        </w:rPr>
-        <w:t>disciplina</w:t>
-      </w:r>
-      <w:r>
-        <w:rPr>
-          <w:spacing w:val="-14"/>
-          <w:sz w:val="24"/>
-        </w:rPr>
-        <w:t xml:space="preserve"> </w:t>
-      </w:r>
-      <w:r>
-        <w:rPr>
-          <w:sz w:val="24"/>
-        </w:rPr>
-        <w:t>de</w:t>
-      </w:r>
-      <w:r>
-        <w:rPr>
-          <w:spacing w:val="-14"/>
-          <w:sz w:val="24"/>
-        </w:rPr>
-        <w:t xml:space="preserve"> </w:t>
-      </w:r>
-      <w:r>
-        <w:rPr>
-          <w:sz w:val="24"/>
-        </w:rPr>
-        <w:t>colas</w:t>
-      </w:r>
-      <w:r>
-        <w:rPr>
-          <w:spacing w:val="-14"/>
-          <w:sz w:val="24"/>
-        </w:rPr>
-        <w:t xml:space="preserve"> </w:t>
-      </w:r>
-      <w:proofErr w:type="spellStart"/>
-      <w:r>
-        <w:rPr>
-          <w:sz w:val="24"/>
-        </w:rPr>
-        <w:t>im</w:t>
-      </w:r>
-      <w:proofErr w:type="spellEnd"/>
-      <w:r>
-        <w:rPr>
-          <w:sz w:val="24"/>
-        </w:rPr>
-        <w:t xml:space="preserve">- </w:t>
-      </w:r>
-      <w:proofErr w:type="spellStart"/>
+        <w:t xml:space="preserve">im- </w:t>
+      </w:r>
       <w:r>
         <w:rPr>
           <w:spacing w:val="-2"/>
@@ -6237,7 +6108,6 @@
         </w:rPr>
         <w:t>plementadas</w:t>
       </w:r>
-      <w:proofErr w:type="spellEnd"/>
       <w:r>
         <w:rPr>
           <w:spacing w:val="-9"/>
@@ -7202,7 +7072,7 @@
         </mc:Choice>
         <mc:Fallback>
           <w:pict>
-            <v:shape w14:anchorId="5B088E83" id="Graphic 4" o:spid="_x0000_s1026" style="position:absolute;margin-left:1in;margin-top:731.65pt;width:468pt;height:.1pt;z-index:-15768064;visibility:visible;mso-wrap-style:square;mso-wrap-distance-left:0;mso-wrap-distance-top:0;mso-wrap-distance-right:0;mso-wrap-distance-bottom:0;mso-position-horizontal:absolute;mso-position-horizontal-relative:page;mso-position-vertical:absolute;mso-position-vertical-relative:page;v-text-anchor:top" coordsize="5943600,1270" o:gfxdata="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" path="m,l5943600,e" filled="f" strokeweight=".5pt">
+            <v:shape w14:anchorId="66299960" id="Graphic 4" o:spid="_x0000_s1026" style="position:absolute;margin-left:1in;margin-top:731.65pt;width:468pt;height:.1pt;z-index:-15768064;visibility:visible;mso-wrap-style:square;mso-wrap-distance-left:0;mso-wrap-distance-top:0;mso-wrap-distance-right:0;mso-wrap-distance-bottom:0;mso-position-horizontal:absolute;mso-position-horizontal-relative:page;mso-position-vertical:absolute;mso-position-vertical-relative:page;v-text-anchor:top" coordsize="5943600,1270" o:gfxdata="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" path="m,l5943600,e" filled="f" strokeweight=".5pt">
               <v:path arrowok="t"/>
               <w10:wrap anchorx="page" anchory="page"/>
             </v:shape>
@@ -7624,7 +7494,7 @@
         </mc:Choice>
         <mc:Fallback>
           <w:pict>
-            <v:shape w14:anchorId="2555DAC6" id="Graphic 1" o:spid="_x0000_s1026" style="position:absolute;margin-left:1in;margin-top:60.4pt;width:468pt;height:.1pt;z-index:-15769600;visibility:visible;mso-wrap-style:square;mso-wrap-distance-left:0;mso-wrap-distance-top:0;mso-wrap-distance-right:0;mso-wrap-distance-bottom:0;mso-position-horizontal:absolute;mso-position-horizontal-relative:page;mso-position-vertical:absolute;mso-position-vertical-relative:page;v-text-anchor:top" coordsize="5943600,1270" o:gfxdata="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" path="m,l5943600,e" filled="f" strokeweight=".5pt">
+            <v:shape w14:anchorId="237C33BB" id="Graphic 1" o:spid="_x0000_s1026" style="position:absolute;margin-left:1in;margin-top:60.4pt;width:468pt;height:.1pt;z-index:-15769600;visibility:visible;mso-wrap-style:square;mso-wrap-distance-left:0;mso-wrap-distance-top:0;mso-wrap-distance-right:0;mso-wrap-distance-bottom:0;mso-position-horizontal:absolute;mso-position-horizontal-relative:page;mso-position-vertical:absolute;mso-position-vertical-relative:page;v-text-anchor:top" coordsize="5943600,1270" o:gfxdata="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" path="m,l5943600,e" filled="f" strokeweight=".5pt">
               <v:path arrowok="t"/>
               <w10:wrap anchorx="page" anchory="page"/>
             </v:shape>
@@ -7696,11 +7566,9 @@
                             </w:rPr>
                             <w:t xml:space="preserve"> </w:t>
                           </w:r>
-                          <w:proofErr w:type="spellStart"/>
                           <w:r>
                             <w:t>N°</w:t>
                           </w:r>
-                          <w:proofErr w:type="spellEnd"/>
                           <w:r>
                             <w:rPr>
                               <w:spacing w:val="-6"/>
@@ -7758,11 +7626,9 @@
                       </w:rPr>
                       <w:t xml:space="preserve"> </w:t>
                     </w:r>
-                    <w:proofErr w:type="spellStart"/>
                     <w:r>
                       <w:t>N°</w:t>
                     </w:r>
-                    <w:proofErr w:type="spellEnd"/>
                     <w:r>
                       <w:rPr>
                         <w:spacing w:val="-6"/>
@@ -7975,7 +7841,6 @@
       <w:lvlJc w:val="left"/>
       <w:pPr>
         <w:ind w:left="936" w:hanging="308"/>
-        <w:jc w:val="left"/>
       </w:pPr>
       <w:rPr>
         <w:rFonts w:ascii="Georgia" w:eastAsia="Georgia" w:hAnsi="Georgia" w:cs="Georgia" w:hint="default"/>

</xml_diff>

<commit_message>
continua hasta el ejercicio 10
</commit_message>
<xml_diff>
--- a/TP3_monitores/TP3.docx
+++ b/TP3_monitores/TP3.docx
@@ -2403,6 +2403,7 @@
       <w:r>
         <w:rPr>
           <w:sz w:val="24"/>
+          <w:highlight w:val="green"/>
         </w:rPr>
         <w:t>Búffer</w:t>
       </w:r>
@@ -2410,14 +2411,22 @@
         <w:rPr>
           <w:spacing w:val="-1"/>
           <w:sz w:val="24"/>
-        </w:rPr>
-        <w:t xml:space="preserve"> </w:t>
-      </w:r>
-      <w:r>
-        <w:rPr>
-          <w:sz w:val="24"/>
-        </w:rPr>
-        <w:t xml:space="preserve">ilimitado, </w:t>
+          <w:highlight w:val="green"/>
+        </w:rPr>
+        <w:t xml:space="preserve"> </w:t>
+      </w:r>
+      <w:r>
+        <w:rPr>
+          <w:sz w:val="24"/>
+          <w:highlight w:val="green"/>
+        </w:rPr>
+        <w:t>ilimitado</w:t>
+      </w:r>
+      <w:r>
+        <w:rPr>
+          <w:sz w:val="24"/>
+        </w:rPr>
+        <w:t xml:space="preserve">, </w:t>
       </w:r>
       <w:r>
         <w:rPr>
@@ -2503,6 +2512,7 @@
         <w:rPr>
           <w:spacing w:val="-2"/>
           <w:sz w:val="24"/>
+          <w:highlight w:val="green"/>
         </w:rPr>
         <w:t>Búffer</w:t>
       </w:r>
@@ -2510,15 +2520,24 @@
         <w:rPr>
           <w:spacing w:val="-7"/>
           <w:sz w:val="24"/>
-        </w:rPr>
-        <w:t xml:space="preserve"> </w:t>
-      </w:r>
-      <w:r>
-        <w:rPr>
-          <w:spacing w:val="-2"/>
-          <w:sz w:val="24"/>
-        </w:rPr>
-        <w:t>ilimitado,</w:t>
+          <w:highlight w:val="green"/>
+        </w:rPr>
+        <w:t xml:space="preserve"> </w:t>
+      </w:r>
+      <w:r>
+        <w:rPr>
+          <w:spacing w:val="-2"/>
+          <w:sz w:val="24"/>
+          <w:highlight w:val="green"/>
+        </w:rPr>
+        <w:t>ilimitado</w:t>
+      </w:r>
+      <w:r>
+        <w:rPr>
+          <w:spacing w:val="-2"/>
+          <w:sz w:val="24"/>
+        </w:rPr>
+        <w:t>,</w:t>
       </w:r>
       <w:r>
         <w:rPr>
@@ -2614,6 +2633,7 @@
       <w:r>
         <w:rPr>
           <w:sz w:val="24"/>
+          <w:highlight w:val="yellow"/>
         </w:rPr>
         <w:t>Búffer acotado,</w:t>
       </w:r>
@@ -2822,6 +2842,7 @@
         <w:rPr>
           <w:spacing w:val="-2"/>
           <w:sz w:val="24"/>
+          <w:highlight w:val="yellow"/>
         </w:rPr>
         <w:t>Utilizando</w:t>
       </w:r>
@@ -2829,13 +2850,15 @@
         <w:rPr>
           <w:spacing w:val="-6"/>
           <w:sz w:val="24"/>
-        </w:rPr>
-        <w:t xml:space="preserve"> </w:t>
-      </w:r>
-      <w:r>
-        <w:rPr>
-          <w:spacing w:val="-2"/>
-          <w:sz w:val="24"/>
+          <w:highlight w:val="yellow"/>
+        </w:rPr>
+        <w:t xml:space="preserve"> </w:t>
+      </w:r>
+      <w:r>
+        <w:rPr>
+          <w:spacing w:val="-2"/>
+          <w:sz w:val="24"/>
+          <w:highlight w:val="yellow"/>
         </w:rPr>
         <w:t>monitores</w:t>
       </w:r>
@@ -2843,13 +2866,15 @@
         <w:rPr>
           <w:spacing w:val="-6"/>
           <w:sz w:val="24"/>
-        </w:rPr>
-        <w:t xml:space="preserve"> </w:t>
-      </w:r>
-      <w:r>
-        <w:rPr>
-          <w:spacing w:val="-2"/>
-          <w:sz w:val="24"/>
+          <w:highlight w:val="yellow"/>
+        </w:rPr>
+        <w:t xml:space="preserve"> </w:t>
+      </w:r>
+      <w:r>
+        <w:rPr>
+          <w:spacing w:val="-2"/>
+          <w:sz w:val="24"/>
+          <w:highlight w:val="yellow"/>
         </w:rPr>
         <w:t>de</w:t>
       </w:r>
@@ -2857,13 +2882,15 @@
         <w:rPr>
           <w:spacing w:val="-6"/>
           <w:sz w:val="24"/>
-        </w:rPr>
-        <w:t xml:space="preserve"> </w:t>
-      </w:r>
-      <w:r>
-        <w:rPr>
-          <w:spacing w:val="-2"/>
-          <w:sz w:val="24"/>
+          <w:highlight w:val="yellow"/>
+        </w:rPr>
+        <w:t xml:space="preserve"> </w:t>
+      </w:r>
+      <w:r>
+        <w:rPr>
+          <w:spacing w:val="-2"/>
+          <w:sz w:val="24"/>
+          <w:highlight w:val="yellow"/>
         </w:rPr>
         <w:t>Lampson</w:t>
       </w:r>
@@ -2871,13 +2898,15 @@
         <w:rPr>
           <w:spacing w:val="-6"/>
           <w:sz w:val="24"/>
-        </w:rPr>
-        <w:t xml:space="preserve"> </w:t>
-      </w:r>
-      <w:r>
-        <w:rPr>
-          <w:spacing w:val="-2"/>
-          <w:sz w:val="24"/>
+          <w:highlight w:val="yellow"/>
+        </w:rPr>
+        <w:t xml:space="preserve"> </w:t>
+      </w:r>
+      <w:r>
+        <w:rPr>
+          <w:spacing w:val="-2"/>
+          <w:sz w:val="24"/>
+          <w:highlight w:val="yellow"/>
         </w:rPr>
         <w:t>&amp;</w:t>
       </w:r>
@@ -2885,15 +2914,24 @@
         <w:rPr>
           <w:spacing w:val="-6"/>
           <w:sz w:val="24"/>
-        </w:rPr>
-        <w:t xml:space="preserve"> </w:t>
-      </w:r>
-      <w:r>
-        <w:rPr>
-          <w:spacing w:val="-2"/>
-          <w:sz w:val="24"/>
-        </w:rPr>
-        <w:t>Redell,</w:t>
+          <w:highlight w:val="yellow"/>
+        </w:rPr>
+        <w:t xml:space="preserve"> </w:t>
+      </w:r>
+      <w:r>
+        <w:rPr>
+          <w:spacing w:val="-2"/>
+          <w:sz w:val="24"/>
+          <w:highlight w:val="yellow"/>
+        </w:rPr>
+        <w:t>Redell</w:t>
+      </w:r>
+      <w:r>
+        <w:rPr>
+          <w:spacing w:val="-2"/>
+          <w:sz w:val="24"/>
+        </w:rPr>
+        <w:t>,</w:t>
       </w:r>
       <w:r>
         <w:rPr>
@@ -3085,6 +3123,7 @@
       <w:r>
         <w:rPr>
           <w:sz w:val="24"/>
+          <w:highlight w:val="yellow"/>
         </w:rPr>
         <w:t>En</w:t>
       </w:r>
@@ -3092,12 +3131,14 @@
         <w:rPr>
           <w:spacing w:val="-8"/>
           <w:sz w:val="24"/>
-        </w:rPr>
-        <w:t xml:space="preserve"> </w:t>
-      </w:r>
-      <w:r>
-        <w:rPr>
-          <w:sz w:val="24"/>
+          <w:highlight w:val="yellow"/>
+        </w:rPr>
+        <w:t xml:space="preserve"> </w:t>
+      </w:r>
+      <w:r>
+        <w:rPr>
+          <w:sz w:val="24"/>
+          <w:highlight w:val="yellow"/>
         </w:rPr>
         <w:t>relación</w:t>
       </w:r>
@@ -3105,12 +3146,14 @@
         <w:rPr>
           <w:spacing w:val="-8"/>
           <w:sz w:val="24"/>
-        </w:rPr>
-        <w:t xml:space="preserve"> </w:t>
-      </w:r>
-      <w:r>
-        <w:rPr>
-          <w:sz w:val="24"/>
+          <w:highlight w:val="yellow"/>
+        </w:rPr>
+        <w:t xml:space="preserve"> </w:t>
+      </w:r>
+      <w:r>
+        <w:rPr>
+          <w:sz w:val="24"/>
+          <w:highlight w:val="yellow"/>
         </w:rPr>
         <w:t>al</w:t>
       </w:r>
@@ -7075,7 +7118,7 @@
         </mc:Choice>
         <mc:Fallback>
           <w:pict>
-            <v:shape w14:anchorId="702B691D" id="Graphic 4" o:spid="_x0000_s1026" style="position:absolute;margin-left:1in;margin-top:731.65pt;width:468pt;height:.1pt;z-index:-15768064;visibility:visible;mso-wrap-style:square;mso-wrap-distance-left:0;mso-wrap-distance-top:0;mso-wrap-distance-right:0;mso-wrap-distance-bottom:0;mso-position-horizontal:absolute;mso-position-horizontal-relative:page;mso-position-vertical:absolute;mso-position-vertical-relative:page;v-text-anchor:top" coordsize="5943600,1270" o:gfxdata="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" path="m,l5943600,e" filled="f" strokeweight=".5pt">
+            <v:shape w14:anchorId="1F301732" id="Graphic 4" o:spid="_x0000_s1026" style="position:absolute;margin-left:1in;margin-top:731.65pt;width:468pt;height:.1pt;z-index:-15768064;visibility:visible;mso-wrap-style:square;mso-wrap-distance-left:0;mso-wrap-distance-top:0;mso-wrap-distance-right:0;mso-wrap-distance-bottom:0;mso-position-horizontal:absolute;mso-position-horizontal-relative:page;mso-position-vertical:absolute;mso-position-vertical-relative:page;v-text-anchor:top" coordsize="5943600,1270" o:gfxdata="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" path="m,l5943600,e" filled="f" strokeweight=".5pt">
               <v:path arrowok="t"/>
               <w10:wrap anchorx="page" anchory="page"/>
             </v:shape>
@@ -7497,7 +7540,7 @@
         </mc:Choice>
         <mc:Fallback>
           <w:pict>
-            <v:shape w14:anchorId="7E824DBD" id="Graphic 1" o:spid="_x0000_s1026" style="position:absolute;margin-left:1in;margin-top:60.4pt;width:468pt;height:.1pt;z-index:-15769600;visibility:visible;mso-wrap-style:square;mso-wrap-distance-left:0;mso-wrap-distance-top:0;mso-wrap-distance-right:0;mso-wrap-distance-bottom:0;mso-position-horizontal:absolute;mso-position-horizontal-relative:page;mso-position-vertical:absolute;mso-position-vertical-relative:page;v-text-anchor:top" coordsize="5943600,1270" o:gfxdata="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" path="m,l5943600,e" filled="f" strokeweight=".5pt">
+            <v:shape w14:anchorId="518148F4" id="Graphic 1" o:spid="_x0000_s1026" style="position:absolute;margin-left:1in;margin-top:60.4pt;width:468pt;height:.1pt;z-index:-15769600;visibility:visible;mso-wrap-style:square;mso-wrap-distance-left:0;mso-wrap-distance-top:0;mso-wrap-distance-right:0;mso-wrap-distance-bottom:0;mso-position-horizontal:absolute;mso-position-horizontal-relative:page;mso-position-vertical:absolute;mso-position-vertical-relative:page;v-text-anchor:top" coordsize="5943600,1270" o:gfxdata="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" path="m,l5943600,e" filled="f" strokeweight=".5pt">
               <v:path arrowok="t"/>
               <w10:wrap anchorx="page" anchory="page"/>
             </v:shape>

</xml_diff>